<commit_message>
Populnil sum donqkude dokumenta proveri go i kaji kakvo misli6 pregledai i texniq i kaji sled privru6vane s funkcionalnite zavisimosti trqbva li da pi6em o6te. Moje tuka ti da izmisli6 malko nefunkcionalni i bez tova ne sum mn dobur tam.
</commit_message>
<xml_diff>
--- a/I1/Completed/Функционалности_Калоян.docx
+++ b/I1/Completed/Функционалности_Калоян.docx
@@ -52,7 +52,15 @@
         <w:t>(</w:t>
       </w:r>
       <w:r>
-        <w:t>Лична инфо. на клиента, финансово състояние, размер на кредита</w:t>
+        <w:t xml:space="preserve">Лична </w:t>
+      </w:r>
+      <w:proofErr w:type="spellStart"/>
+      <w:r>
+        <w:t>инфо</w:t>
+      </w:r>
+      <w:proofErr w:type="spellEnd"/>
+      <w:r>
+        <w:t>. на клиента, финансово състояние, размер на кредита</w:t>
       </w:r>
       <w:r>
         <w:rPr>
@@ -73,7 +81,18 @@
         </w:numPr>
       </w:pPr>
       <w:r>
-        <w:t>Попълване на лична инфо. Клиент</w:t>
+        <w:t xml:space="preserve">Попълване на лична </w:t>
+      </w:r>
+      <w:proofErr w:type="spellStart"/>
+      <w:r>
+        <w:t>инфо</w:t>
+      </w:r>
+      <w:proofErr w:type="spellEnd"/>
+      <w:r>
+        <w:t>. Клиент</w:t>
+      </w:r>
+      <w:r>
+        <w:t>.</w:t>
       </w:r>
     </w:p>
     <w:p>
@@ -84,8 +103,21 @@
           <w:numId w:val="3"/>
         </w:numPr>
       </w:pPr>
-      <w:r>
-        <w:t>Валидиране на информация от външни апита</w:t>
+      <w:proofErr w:type="spellStart"/>
+      <w:r>
+        <w:t>Валидиране</w:t>
+      </w:r>
+      <w:proofErr w:type="spellEnd"/>
+      <w:r>
+        <w:t xml:space="preserve"> на информация от външни </w:t>
+      </w:r>
+      <w:proofErr w:type="spellStart"/>
+      <w:r>
+        <w:t>апита</w:t>
+      </w:r>
+      <w:proofErr w:type="spellEnd"/>
+      <w:r>
+        <w:t>.</w:t>
       </w:r>
     </w:p>
     <w:p>
@@ -97,7 +129,15 @@
         </w:numPr>
       </w:pPr>
       <w:r>
-        <w:t>Съобщения при успех или грешка от валидация</w:t>
+        <w:t xml:space="preserve">Съобщения при успех или грешка от </w:t>
+      </w:r>
+      <w:proofErr w:type="spellStart"/>
+      <w:r>
+        <w:t>валидация</w:t>
+      </w:r>
+      <w:proofErr w:type="spellEnd"/>
+      <w:r>
+        <w:t>.</w:t>
       </w:r>
     </w:p>
     <w:p>
@@ -235,6 +275,9 @@
       <w:r>
         <w:t>дата на създаване</w:t>
       </w:r>
+      <w:r>
+        <w:t xml:space="preserve"> и крайна дата.</w:t>
+      </w:r>
     </w:p>
     <w:p>
       <w:pPr>
@@ -249,13 +292,13 @@
         </w:rPr>
       </w:pPr>
       <w:r>
-        <w:t>Извличане на информация</w:t>
-      </w:r>
-      <w:r>
-        <w:t xml:space="preserve"> за </w:t>
+        <w:t xml:space="preserve">Извличане на информация за </w:t>
       </w:r>
       <w:r>
         <w:t>Дължима сума</w:t>
+      </w:r>
+      <w:r>
+        <w:t>.</w:t>
       </w:r>
     </w:p>
     <w:p>
@@ -271,13 +314,13 @@
         </w:rPr>
       </w:pPr>
       <w:r>
-        <w:t>Извличане на информация за</w:t>
-      </w:r>
-      <w:r>
-        <w:t xml:space="preserve"> </w:t>
+        <w:t xml:space="preserve">Извличане на информация за </w:t>
       </w:r>
       <w:r>
         <w:t>оставащи вноски</w:t>
+      </w:r>
+      <w:r>
+        <w:t>.</w:t>
       </w:r>
     </w:p>
     <w:p>
@@ -352,7 +395,15 @@
         <w:t>(</w:t>
       </w:r>
       <w:r>
-        <w:t>Попълване инфо за сметката, внесена сума и дата. Вътрешно ползване</w:t>
+        <w:t xml:space="preserve">Попълване </w:t>
+      </w:r>
+      <w:proofErr w:type="spellStart"/>
+      <w:r>
+        <w:t>инфо</w:t>
+      </w:r>
+      <w:proofErr w:type="spellEnd"/>
+      <w:r>
+        <w:t xml:space="preserve"> за сметката, внесена сума и дата. Вътрешно ползване</w:t>
       </w:r>
       <w:r>
         <w:rPr>
@@ -396,9 +447,19 @@
           <w:numId w:val="3"/>
         </w:numPr>
       </w:pPr>
-      <w:r>
-        <w:t>Валидиране на информация от външни апита</w:t>
-      </w:r>
+      <w:proofErr w:type="spellStart"/>
+      <w:r>
+        <w:t>Валидиране</w:t>
+      </w:r>
+      <w:proofErr w:type="spellEnd"/>
+      <w:r>
+        <w:t xml:space="preserve"> на информация от външни </w:t>
+      </w:r>
+      <w:proofErr w:type="spellStart"/>
+      <w:r>
+        <w:t>апита</w:t>
+      </w:r>
+      <w:proofErr w:type="spellEnd"/>
     </w:p>
     <w:p>
       <w:pPr>
@@ -409,8 +470,13 @@
         </w:numPr>
       </w:pPr>
       <w:r>
-        <w:t>Съобщения при успех или грешка от валидация</w:t>
-      </w:r>
+        <w:t xml:space="preserve">Съобщения при успех или грешка от </w:t>
+      </w:r>
+      <w:proofErr w:type="spellStart"/>
+      <w:r>
+        <w:t>валидация</w:t>
+      </w:r>
+      <w:proofErr w:type="spellEnd"/>
     </w:p>
     <w:p>
       <w:pPr>
@@ -456,13 +522,15 @@
         </w:rPr>
       </w:pPr>
       <w:r>
-        <w:t xml:space="preserve">Извличане на информация за </w:t>
-      </w:r>
-      <w:r>
-        <w:t xml:space="preserve"> </w:t>
-      </w:r>
-      <w:r>
-        <w:t>Нач дата на влога.</w:t>
+        <w:t xml:space="preserve">Извличане на информация за  </w:t>
+      </w:r>
+      <w:proofErr w:type="spellStart"/>
+      <w:r>
+        <w:t>Нач</w:t>
+      </w:r>
+      <w:proofErr w:type="spellEnd"/>
+      <w:r>
+        <w:t xml:space="preserve"> дата на влога.</w:t>
       </w:r>
     </w:p>
     <w:p>
@@ -478,10 +546,7 @@
         </w:rPr>
       </w:pPr>
       <w:r>
-        <w:t xml:space="preserve">Извличане на информация за </w:t>
-      </w:r>
-      <w:r>
-        <w:t xml:space="preserve"> </w:t>
+        <w:t xml:space="preserve">Извличане на информация за  </w:t>
       </w:r>
       <w:r>
         <w:t>Сума във влога</w:t>
@@ -500,10 +565,7 @@
         </w:rPr>
       </w:pPr>
       <w:r>
-        <w:t xml:space="preserve">Извличане на информация за </w:t>
-      </w:r>
-      <w:r>
-        <w:t xml:space="preserve"> </w:t>
+        <w:t xml:space="preserve">Извличане на информация за  </w:t>
       </w:r>
       <w:r>
         <w:t>лихва</w:t>
@@ -564,10 +626,7 @@
         </w:numPr>
       </w:pPr>
       <w:r>
-        <w:t xml:space="preserve">Попълване на необходими данни </w:t>
-      </w:r>
-      <w:r>
-        <w:t>при създаване на влог.</w:t>
+        <w:t>Попълване на необходими данни при създаване на влог.</w:t>
       </w:r>
     </w:p>
     <w:p>
@@ -578,9 +637,19 @@
           <w:numId w:val="3"/>
         </w:numPr>
       </w:pPr>
-      <w:r>
-        <w:t>Валидиране на информация от външни апита</w:t>
-      </w:r>
+      <w:proofErr w:type="spellStart"/>
+      <w:r>
+        <w:t>Валидиране</w:t>
+      </w:r>
+      <w:proofErr w:type="spellEnd"/>
+      <w:r>
+        <w:t xml:space="preserve"> на информация от външни </w:t>
+      </w:r>
+      <w:proofErr w:type="spellStart"/>
+      <w:r>
+        <w:t>апита</w:t>
+      </w:r>
+      <w:proofErr w:type="spellEnd"/>
     </w:p>
     <w:p>
       <w:pPr>
@@ -591,8 +660,13 @@
         </w:numPr>
       </w:pPr>
       <w:r>
-        <w:t>Съобщения при успех или грешка от валидация</w:t>
-      </w:r>
+        <w:t xml:space="preserve">Съобщения при успех или грешка от </w:t>
+      </w:r>
+      <w:proofErr w:type="spellStart"/>
+      <w:r>
+        <w:t>валидация</w:t>
+      </w:r>
+      <w:proofErr w:type="spellEnd"/>
     </w:p>
     <w:p>
       <w:pPr>
@@ -1003,246 +1077,254 @@
         </w:rPr>
       </w:pPr>
       <w:r>
-        <w:t xml:space="preserve">сортиране по критерии по </w:t>
-      </w:r>
-      <w:r>
-        <w:t>град</w:t>
+        <w:t>сортиране по критерии по град.</w:t>
+      </w:r>
+      <w:r>
+        <w:rPr>
+          <w:lang w:val="en-US"/>
+        </w:rPr>
+        <w:t xml:space="preserve"> </w:t>
+      </w:r>
+    </w:p>
+    <w:p>
+      <w:pPr>
+        <w:pStyle w:val="a3"/>
+        <w:numPr>
+          <w:ilvl w:val="0"/>
+          <w:numId w:val="4"/>
+        </w:numPr>
+        <w:jc w:val="both"/>
+        <w:rPr>
+          <w:lang w:val="en-US"/>
+        </w:rPr>
+      </w:pPr>
+      <w:r>
+        <w:t>Добавяне в списъка</w:t>
+      </w:r>
+      <w:r>
+        <w:rPr>
+          <w:lang w:val="en-US"/>
+        </w:rPr>
+        <w:t>(</w:t>
+      </w:r>
+      <w:r>
+        <w:t>Карта</w:t>
+      </w:r>
+      <w:r>
+        <w:rPr>
+          <w:lang w:val="en-US"/>
+        </w:rPr>
+        <w:t>).</w:t>
+      </w:r>
+    </w:p>
+    <w:p>
+      <w:pPr>
+        <w:pStyle w:val="a3"/>
+        <w:numPr>
+          <w:ilvl w:val="0"/>
+          <w:numId w:val="4"/>
+        </w:numPr>
+        <w:jc w:val="both"/>
+        <w:rPr>
+          <w:lang w:val="en-US"/>
+        </w:rPr>
+      </w:pPr>
+      <w:r>
+        <w:t>Изтриване от списъка.</w:t>
+      </w:r>
+    </w:p>
+    <w:p>
+      <w:pPr>
+        <w:pStyle w:val="a3"/>
+        <w:numPr>
+          <w:ilvl w:val="0"/>
+          <w:numId w:val="4"/>
+        </w:numPr>
+        <w:jc w:val="both"/>
+        <w:rPr>
+          <w:lang w:val="en-US"/>
+        </w:rPr>
+      </w:pPr>
+      <w:r>
+        <w:t>Модифициране на списъка.</w:t>
+      </w:r>
+    </w:p>
+    <w:p>
+      <w:pPr>
+        <w:pStyle w:val="a3"/>
+        <w:numPr>
+          <w:ilvl w:val="0"/>
+          <w:numId w:val="4"/>
+        </w:numPr>
+        <w:jc w:val="both"/>
+        <w:rPr>
+          <w:lang w:val="en-US"/>
+        </w:rPr>
+      </w:pPr>
+      <w:r>
+        <w:t>Обновяване на информация.</w:t>
+      </w:r>
+    </w:p>
+    <w:p>
+      <w:pPr>
+        <w:pStyle w:val="a3"/>
+        <w:numPr>
+          <w:ilvl w:val="1"/>
+          <w:numId w:val="4"/>
+        </w:numPr>
+        <w:jc w:val="both"/>
+        <w:rPr>
+          <w:lang w:val="en-US"/>
+        </w:rPr>
+      </w:pPr>
+      <w:r>
+        <w:t xml:space="preserve">Преглед на </w:t>
+      </w:r>
+      <w:r>
+        <w:t>Информ</w:t>
+      </w:r>
+      <w:r>
+        <w:t>ационно табло</w:t>
+      </w:r>
+      <w:r>
+        <w:rPr>
+          <w:lang w:val="en-US"/>
+        </w:rPr>
+        <w:t>(</w:t>
+      </w:r>
+      <w:r>
+        <w:t>Списък с функционалностите и наръчник за ползване</w:t>
+      </w:r>
+      <w:r>
+        <w:rPr>
+          <w:lang w:val="en-US"/>
+        </w:rPr>
+        <w:t>)</w:t>
       </w:r>
       <w:r>
         <w:t>.</w:t>
       </w:r>
-      <w:r>
-        <w:rPr>
-          <w:lang w:val="en-US"/>
-        </w:rPr>
+    </w:p>
+    <w:p>
+      <w:pPr>
+        <w:pStyle w:val="a3"/>
+        <w:numPr>
+          <w:ilvl w:val="1"/>
+          <w:numId w:val="4"/>
+        </w:numPr>
+        <w:jc w:val="both"/>
+        <w:rPr>
+          <w:lang w:val="en-US"/>
+        </w:rPr>
+      </w:pPr>
+      <w:r>
+        <w:t>Модифициране на информационно табло</w:t>
+      </w:r>
+      <w:r>
+        <w:rPr>
+          <w:lang w:val="en-US"/>
+        </w:rPr>
+        <w:t>(</w:t>
+      </w:r>
+      <w:r>
+        <w:t>промяна на информация, банер</w:t>
+      </w:r>
+      <w:r>
+        <w:rPr>
+          <w:lang w:val="en-US"/>
+        </w:rPr>
+        <w:t>)</w:t>
+      </w:r>
+      <w:r>
+        <w:t>.</w:t>
+      </w:r>
+    </w:p>
+    <w:p>
+      <w:pPr>
+        <w:pStyle w:val="a3"/>
+        <w:numPr>
+          <w:ilvl w:val="0"/>
+          <w:numId w:val="2"/>
+        </w:numPr>
+        <w:jc w:val="both"/>
+        <w:rPr>
+          <w:lang w:val="en-US"/>
+        </w:rPr>
+      </w:pPr>
+      <w:r>
+        <w:t>Модул за управление на кредитни карти.</w:t>
+      </w:r>
+    </w:p>
+    <w:p>
+      <w:pPr>
+        <w:pStyle w:val="a3"/>
+        <w:numPr>
+          <w:ilvl w:val="0"/>
+          <w:numId w:val="5"/>
+        </w:numPr>
+        <w:jc w:val="both"/>
+        <w:rPr>
+          <w:lang w:val="en-US"/>
+        </w:rPr>
+      </w:pPr>
+      <w:r>
+        <w:t>Създаване на нова кредитна</w:t>
+      </w:r>
+      <w:r>
+        <w:t>-дебитна</w:t>
+      </w:r>
+      <w:r>
+        <w:t xml:space="preserve"> карта</w:t>
+      </w:r>
+      <w:r>
+        <w:rPr>
+          <w:lang w:val="en-US"/>
+        </w:rPr>
+        <w:t>(</w:t>
+      </w:r>
+      <w:r>
+        <w:t>Данни на клиента, дата и тип на картата</w:t>
+      </w:r>
+      <w:r>
+        <w:rPr>
+          <w:lang w:val="en-US"/>
+        </w:rPr>
+        <w:t xml:space="preserve">. </w:t>
+      </w:r>
+      <w:r>
+        <w:t>Вътрешно</w:t>
+      </w:r>
+      <w:r>
+        <w:rPr>
+          <w:lang w:val="en-US"/>
+        </w:rPr>
+        <w:t>)</w:t>
+      </w:r>
+      <w:r>
+        <w:t>.</w:t>
+      </w:r>
+      <w:r>
         <w:t xml:space="preserve"> </w:t>
       </w:r>
-    </w:p>
-    <w:p>
-      <w:pPr>
-        <w:pStyle w:val="a3"/>
-        <w:numPr>
-          <w:ilvl w:val="0"/>
-          <w:numId w:val="4"/>
-        </w:numPr>
-        <w:jc w:val="both"/>
-        <w:rPr>
-          <w:lang w:val="en-US"/>
-        </w:rPr>
-      </w:pPr>
-      <w:r>
-        <w:t>Добавяне в списъка</w:t>
-      </w:r>
-      <w:r>
-        <w:rPr>
-          <w:lang w:val="en-US"/>
-        </w:rPr>
-        <w:t>(</w:t>
-      </w:r>
-      <w:r>
-        <w:t>Карта</w:t>
-      </w:r>
-      <w:r>
-        <w:rPr>
-          <w:lang w:val="en-US"/>
-        </w:rPr>
-        <w:t>).</w:t>
-      </w:r>
-    </w:p>
-    <w:p>
-      <w:pPr>
-        <w:pStyle w:val="a3"/>
-        <w:numPr>
-          <w:ilvl w:val="0"/>
-          <w:numId w:val="4"/>
-        </w:numPr>
-        <w:jc w:val="both"/>
-        <w:rPr>
-          <w:lang w:val="en-US"/>
-        </w:rPr>
-      </w:pPr>
-      <w:r>
-        <w:t>Изтриване от списъка.</w:t>
-      </w:r>
-    </w:p>
-    <w:p>
-      <w:pPr>
-        <w:pStyle w:val="a3"/>
-        <w:numPr>
-          <w:ilvl w:val="0"/>
-          <w:numId w:val="4"/>
-        </w:numPr>
-        <w:jc w:val="both"/>
-        <w:rPr>
-          <w:lang w:val="en-US"/>
-        </w:rPr>
-      </w:pPr>
-      <w:r>
-        <w:t>Модифициране на списъка.</w:t>
-      </w:r>
-    </w:p>
-    <w:p>
-      <w:pPr>
-        <w:pStyle w:val="a3"/>
-        <w:numPr>
-          <w:ilvl w:val="0"/>
-          <w:numId w:val="4"/>
-        </w:numPr>
-        <w:jc w:val="both"/>
-        <w:rPr>
-          <w:lang w:val="en-US"/>
-        </w:rPr>
-      </w:pPr>
-      <w:r>
-        <w:t>Обновяване на информация.</w:t>
-      </w:r>
-    </w:p>
-    <w:p>
-      <w:pPr>
-        <w:pStyle w:val="a3"/>
-        <w:numPr>
-          <w:ilvl w:val="0"/>
-          <w:numId w:val="4"/>
-        </w:numPr>
-        <w:jc w:val="both"/>
-        <w:rPr>
-          <w:lang w:val="en-US"/>
-        </w:rPr>
-      </w:pPr>
-      <w:r>
-        <w:t xml:space="preserve">Преглед на </w:t>
-      </w:r>
-      <w:r>
-        <w:t>Информ</w:t>
-      </w:r>
-      <w:r>
-        <w:t>ационно табло</w:t>
-      </w:r>
-      <w:r>
-        <w:rPr>
-          <w:lang w:val="en-US"/>
-        </w:rPr>
-        <w:t>(</w:t>
-      </w:r>
-      <w:r>
-        <w:t>Списък с функционалностите и наръчник за ползване</w:t>
-      </w:r>
-      <w:r>
-        <w:rPr>
-          <w:lang w:val="en-US"/>
-        </w:rPr>
-        <w:t>)</w:t>
-      </w:r>
-      <w:r>
+      <w:r>
+        <w:rPr>
+          <w:highlight w:val="red"/>
+        </w:rPr>
+        <w:t xml:space="preserve">2 различни </w:t>
+      </w:r>
+      <w:proofErr w:type="spellStart"/>
+      <w:r>
+        <w:rPr>
+          <w:highlight w:val="red"/>
+        </w:rPr>
+        <w:t>функ</w:t>
+      </w:r>
+      <w:proofErr w:type="spellEnd"/>
+      <w:r>
+        <w:rPr>
+          <w:highlight w:val="red"/>
+        </w:rPr>
         <w:t>.</w:t>
-      </w:r>
-    </w:p>
-    <w:p>
-      <w:pPr>
-        <w:pStyle w:val="a3"/>
-        <w:numPr>
-          <w:ilvl w:val="0"/>
-          <w:numId w:val="4"/>
-        </w:numPr>
-        <w:jc w:val="both"/>
-        <w:rPr>
-          <w:lang w:val="en-US"/>
-        </w:rPr>
-      </w:pPr>
-      <w:r>
-        <w:t>Модифициране на информационно табло</w:t>
-      </w:r>
-      <w:r>
-        <w:rPr>
-          <w:lang w:val="en-US"/>
-        </w:rPr>
-        <w:t>(</w:t>
-      </w:r>
-      <w:r>
-        <w:t>промяна на информация, банер</w:t>
-      </w:r>
-      <w:r>
-        <w:rPr>
-          <w:lang w:val="en-US"/>
-        </w:rPr>
-        <w:t>)</w:t>
-      </w:r>
-      <w:r>
-        <w:t>.</w:t>
-      </w:r>
-    </w:p>
-    <w:p>
-      <w:pPr>
-        <w:pStyle w:val="a3"/>
-        <w:numPr>
-          <w:ilvl w:val="0"/>
-          <w:numId w:val="2"/>
-        </w:numPr>
-        <w:jc w:val="both"/>
-        <w:rPr>
-          <w:lang w:val="en-US"/>
-        </w:rPr>
-      </w:pPr>
-      <w:r>
-        <w:t>Модул за управление на кредитни карти.</w:t>
-      </w:r>
-    </w:p>
-    <w:p>
-      <w:pPr>
-        <w:pStyle w:val="a3"/>
-        <w:numPr>
-          <w:ilvl w:val="0"/>
-          <w:numId w:val="5"/>
-        </w:numPr>
-        <w:jc w:val="both"/>
-        <w:rPr>
-          <w:lang w:val="en-US"/>
-        </w:rPr>
-      </w:pPr>
-      <w:r>
-        <w:t>Създаване на нова кредитна</w:t>
-      </w:r>
-      <w:r>
-        <w:t>-дебитна</w:t>
-      </w:r>
-      <w:r>
-        <w:t xml:space="preserve"> карта</w:t>
-      </w:r>
-      <w:r>
-        <w:rPr>
-          <w:lang w:val="en-US"/>
-        </w:rPr>
-        <w:t>(</w:t>
-      </w:r>
-      <w:r>
-        <w:t>Данни на клиента, дата и тип на картата</w:t>
-      </w:r>
-      <w:r>
-        <w:rPr>
-          <w:lang w:val="en-US"/>
-        </w:rPr>
-        <w:t xml:space="preserve">. </w:t>
-      </w:r>
-      <w:r>
-        <w:t>Вътрешно</w:t>
-      </w:r>
-      <w:r>
-        <w:rPr>
-          <w:lang w:val="en-US"/>
-        </w:rPr>
-        <w:t>)</w:t>
-      </w:r>
-      <w:r>
-        <w:t>.</w:t>
-      </w:r>
-      <w:r>
-        <w:t xml:space="preserve"> </w:t>
-      </w:r>
-      <w:r>
-        <w:rPr>
-          <w:highlight w:val="red"/>
-        </w:rPr>
-        <w:t>2 различни функ.</w:t>
       </w:r>
     </w:p>
     <w:p>
@@ -1277,9 +1359,19 @@
           <w:lang w:val="en-US"/>
         </w:rPr>
       </w:pPr>
-      <w:r>
-        <w:t>Валидиране на информация от външни апита</w:t>
-      </w:r>
+      <w:proofErr w:type="spellStart"/>
+      <w:r>
+        <w:t>Валидиране</w:t>
+      </w:r>
+      <w:proofErr w:type="spellEnd"/>
+      <w:r>
+        <w:t xml:space="preserve"> на информация от външни </w:t>
+      </w:r>
+      <w:proofErr w:type="spellStart"/>
+      <w:r>
+        <w:t>апита</w:t>
+      </w:r>
+      <w:proofErr w:type="spellEnd"/>
     </w:p>
     <w:p>
       <w:pPr>
@@ -1295,8 +1387,13 @@
         </w:rPr>
       </w:pPr>
       <w:r>
-        <w:t>логическа валидация</w:t>
-      </w:r>
+        <w:t xml:space="preserve">логическа </w:t>
+      </w:r>
+      <w:proofErr w:type="spellStart"/>
+      <w:r>
+        <w:t>валидация</w:t>
+      </w:r>
+      <w:proofErr w:type="spellEnd"/>
       <w:r>
         <w:t xml:space="preserve"> на попълнената от клиента информация.</w:t>
       </w:r>
@@ -1483,14 +1580,22 @@
           <w:numId w:val="5"/>
         </w:numPr>
       </w:pPr>
-      <w:r>
-        <w:t>Валидиране на информация от външни апита</w:t>
-      </w:r>
+      <w:proofErr w:type="spellStart"/>
+      <w:r>
+        <w:t>Валидиране</w:t>
+      </w:r>
+      <w:proofErr w:type="spellEnd"/>
+      <w:r>
+        <w:t xml:space="preserve"> на информация от външни </w:t>
+      </w:r>
+      <w:proofErr w:type="spellStart"/>
+      <w:r>
+        <w:t>апита</w:t>
+      </w:r>
+      <w:proofErr w:type="spellEnd"/>
       <w:r>
         <w:t>.</w:t>
       </w:r>
-      <w:bookmarkStart w:id="0" w:name="_GoBack"/>
-      <w:bookmarkEnd w:id="0"/>
     </w:p>
     <w:p>
       <w:pPr>
@@ -1549,7 +1654,7 @@
       <w:pPr>
         <w:pStyle w:val="a3"/>
         <w:numPr>
-          <w:ilvl w:val="0"/>
+          <w:ilvl w:val="1"/>
           <w:numId w:val="5"/>
         </w:numPr>
         <w:jc w:val="both"/>
@@ -1558,7 +1663,15 @@
         </w:rPr>
       </w:pPr>
       <w:r>
-        <w:t>-Промяна на макс сума за изтегляне дневно.</w:t>
+        <w:t xml:space="preserve">-Промяна на </w:t>
+      </w:r>
+      <w:proofErr w:type="spellStart"/>
+      <w:r>
+        <w:t>макс</w:t>
+      </w:r>
+      <w:proofErr w:type="spellEnd"/>
+      <w:r>
+        <w:t xml:space="preserve"> сума за изтегляне дневно.</w:t>
       </w:r>
     </w:p>
     <w:p>
@@ -1682,6 +1795,7 @@
         </w:rPr>
       </w:pPr>
       <w:r>
+        <w:lastRenderedPageBreak/>
         <w:t>Търгуване онлайн.</w:t>
       </w:r>
       <w:r>
@@ -1722,7 +1836,6 @@
         </w:rPr>
       </w:pPr>
       <w:r>
-        <w:lastRenderedPageBreak/>
         <w:t xml:space="preserve">Създаване на </w:t>
       </w:r>
       <w:r>
@@ -1949,14 +2062,55 @@
           <w:rFonts w:cs="Arial"/>
           <w:shd w:val="clear" w:color="auto" w:fill="FFFFFF"/>
         </w:rPr>
-        <w:t>Минимална сума за револвиране – при формиране на минималната сума за револвиране по клиентската кредитна карта, клиента ще бъдете уведомен за размера и крайния срок за погасяване.</w:t>
-      </w:r>
+        <w:t xml:space="preserve">Минимална сума за </w:t>
+      </w:r>
+      <w:bookmarkStart w:id="0" w:name="_GoBack"/>
+      <w:proofErr w:type="spellStart"/>
       <w:r>
         <w:rPr>
           <w:rFonts w:cs="Arial"/>
           <w:shd w:val="clear" w:color="auto" w:fill="FFFFFF"/>
         </w:rPr>
-        <w:t xml:space="preserve"> (</w:t>
+        <w:t>револвиране</w:t>
+      </w:r>
+      <w:proofErr w:type="spellEnd"/>
+      <w:r>
+        <w:rPr>
+          <w:rFonts w:cs="Arial"/>
+          <w:shd w:val="clear" w:color="auto" w:fill="FFFFFF"/>
+        </w:rPr>
+        <w:t xml:space="preserve"> – при формиране на минималната сума за </w:t>
+      </w:r>
+      <w:proofErr w:type="spellStart"/>
+      <w:r>
+        <w:rPr>
+          <w:rFonts w:cs="Arial"/>
+          <w:shd w:val="clear" w:color="auto" w:fill="FFFFFF"/>
+        </w:rPr>
+        <w:t>револвиране</w:t>
+      </w:r>
+      <w:proofErr w:type="spellEnd"/>
+      <w:r>
+        <w:rPr>
+          <w:rFonts w:cs="Arial"/>
+          <w:shd w:val="clear" w:color="auto" w:fill="FFFFFF"/>
+        </w:rPr>
+        <w:t xml:space="preserve"> по клиентската кредитна карта, клиента ще бъдете уведомен за размера и крайния срок за погасяване.</w:t>
+      </w:r>
+      <w:r>
+        <w:rPr>
+          <w:rFonts w:cs="Arial"/>
+          <w:shd w:val="clear" w:color="auto" w:fill="FFFFFF"/>
+        </w:rPr>
+        <w:t xml:space="preserve"> </w:t>
+      </w:r>
+      <w:bookmarkEnd w:id="0"/>
+      <w:r>
+        <w:rPr>
+          <w:rFonts w:cs="Arial"/>
+          <w:shd w:val="clear" w:color="auto" w:fill="FFFFFF"/>
+        </w:rPr>
+        <w:t>(</w:t>
       </w:r>
       <w:r>
         <w:rPr>
@@ -1965,7 +2119,27 @@
           <w:szCs w:val="21"/>
           <w:shd w:val="clear" w:color="auto" w:fill="D9D9D9"/>
         </w:rPr>
-        <w:t>Това е вид потребителски кредит познат още и като „отворен“ или „възобновяем“. При него потребителят разполага с фиксиран кредитен лимит, който може да използва свободно, когато реши. Особеното при него е, че всеки месец трябва да се погасяват натрупаните лихви и използваната част от кредита или части от тях. Към сметката за обслужване на кредита може да бъде издадена и банкова карта, което съществено улеснява ползването на кредита. Точно на този принцип функционират и кредитните карти.</w:t>
+        <w:t>Това е вид потребителски кредит познат още и като „отворен“ или „</w:t>
+      </w:r>
+      <w:proofErr w:type="spellStart"/>
+      <w:r>
+        <w:rPr>
+          <w:rFonts w:ascii="Arial" w:hAnsi="Arial" w:cs="Arial"/>
+          <w:sz w:val="21"/>
+          <w:szCs w:val="21"/>
+          <w:shd w:val="clear" w:color="auto" w:fill="D9D9D9"/>
+        </w:rPr>
+        <w:t>възобновяем</w:t>
+      </w:r>
+      <w:proofErr w:type="spellEnd"/>
+      <w:r>
+        <w:rPr>
+          <w:rFonts w:ascii="Arial" w:hAnsi="Arial" w:cs="Arial"/>
+          <w:sz w:val="21"/>
+          <w:szCs w:val="21"/>
+          <w:shd w:val="clear" w:color="auto" w:fill="D9D9D9"/>
+        </w:rPr>
+        <w:t>“. При него потребителят разполага с фиксиран кредитен лимит, който може да използва свободно, когато реши. Особеното при него е, че всеки месец трябва да се погасяват натрупаните лихви и използваната част от кредита или части от тях. Към сметката за обслужване на кредита може да бъде издадена и банкова карта, което съществено улеснява ползването на кредита. Точно на този принцип функционират и кредитните карти.</w:t>
       </w:r>
       <w:r>
         <w:rPr>
@@ -2209,7 +2383,15 @@
         <w:t>(</w:t>
       </w:r>
       <w:r>
-        <w:t>Интерфейс за потреб. и за администратор</w:t>
+        <w:t xml:space="preserve">Интерфейс за </w:t>
+      </w:r>
+      <w:proofErr w:type="spellStart"/>
+      <w:r>
+        <w:t>потреб</w:t>
+      </w:r>
+      <w:proofErr w:type="spellEnd"/>
+      <w:r>
+        <w:t>. и за администратор</w:t>
       </w:r>
       <w:r>
         <w:rPr>
@@ -2351,6 +2533,7 @@
         </w:rPr>
       </w:pPr>
       <w:r>
+        <w:lastRenderedPageBreak/>
         <w:t>Модул за интеграция с външни системи.</w:t>
       </w:r>
     </w:p>
@@ -2383,8 +2566,15 @@
         </w:rPr>
       </w:pPr>
       <w:r>
-        <w:lastRenderedPageBreak/>
-        <w:t>Приемане и представяне на инфо от банкомати.</w:t>
+        <w:t xml:space="preserve">Приемане и представяне на </w:t>
+      </w:r>
+      <w:proofErr w:type="spellStart"/>
+      <w:r>
+        <w:t>инфо</w:t>
+      </w:r>
+      <w:proofErr w:type="spellEnd"/>
+      <w:r>
+        <w:t xml:space="preserve"> от банкомати.</w:t>
       </w:r>
       <w:r>
         <w:rPr>
@@ -2406,7 +2596,15 @@
         </w:rPr>
       </w:pPr>
       <w:r>
-        <w:t>Приемане и представяне на инфо от държавни БД.</w:t>
+        <w:t xml:space="preserve">Приемане и представяне на </w:t>
+      </w:r>
+      <w:proofErr w:type="spellStart"/>
+      <w:r>
+        <w:t>инфо</w:t>
+      </w:r>
+      <w:proofErr w:type="spellEnd"/>
+      <w:r>
+        <w:t xml:space="preserve"> от държавни БД.</w:t>
       </w:r>
       <w:r>
         <w:rPr>
@@ -2428,7 +2626,15 @@
         </w:rPr>
       </w:pPr>
       <w:r>
-        <w:t>Приемане и представяне на инфо от чужди банки.</w:t>
+        <w:t xml:space="preserve">Приемане и представяне на </w:t>
+      </w:r>
+      <w:proofErr w:type="spellStart"/>
+      <w:r>
+        <w:t>инфо</w:t>
+      </w:r>
+      <w:proofErr w:type="spellEnd"/>
+      <w:r>
+        <w:t xml:space="preserve"> от чужди банки.</w:t>
       </w:r>
       <w:r>
         <w:rPr>
@@ -2450,7 +2656,15 @@
         </w:rPr>
       </w:pPr>
       <w:r>
-        <w:t>Приемане и представяне на инфо към СОТ или друго охранителна система.</w:t>
+        <w:t xml:space="preserve">Приемане и представяне на </w:t>
+      </w:r>
+      <w:proofErr w:type="spellStart"/>
+      <w:r>
+        <w:t>инфо</w:t>
+      </w:r>
+      <w:proofErr w:type="spellEnd"/>
+      <w:r>
+        <w:t xml:space="preserve"> към СОТ или друго охранителна система.</w:t>
       </w:r>
     </w:p>
     <w:p>

</xml_diff>